<commit_message>
Alteração na justificativa do projeto
</commit_message>
<xml_diff>
--- a/Documentacao/Justificativa, Objetivo, Escopo e User Story.docx
+++ b/Documentacao/Justificativa, Objetivo, Escopo e User Story.docx
@@ -1,6 +1,6 @@
 
 <file path=word/document.xml><?xml version="1.0" encoding="utf-8"?>
-<w:document xmlns:wpc="http://schemas.microsoft.com/office/word/2010/wordprocessingCanvas" xmlns:cx="http://schemas.microsoft.com/office/drawing/2014/chartex" xmlns:cx1="http://schemas.microsoft.com/office/drawing/2015/9/8/chartex" xmlns:cx2="http://schemas.microsoft.com/office/drawing/2015/10/21/chartex" xmlns:cx3="http://schemas.microsoft.com/office/drawing/2016/5/9/chartex" xmlns:cx4="http://schemas.microsoft.com/office/drawing/2016/5/10/chartex" xmlns:cx5="http://schemas.microsoft.com/office/drawing/2016/5/11/chartex" xmlns:cx6="http://schemas.microsoft.com/office/drawing/2016/5/12/chartex" xmlns:cx7="http://schemas.microsoft.com/office/drawing/2016/5/13/chartex" xmlns:cx8="http://schemas.microsoft.com/office/drawing/2016/5/14/chartex" xmlns:mc="http://schemas.openxmlformats.org/markup-compatibility/2006" xmlns:aink="http://schemas.microsoft.com/office/drawing/2016/ink" xmlns:am3d="http://schemas.microsoft.com/office/drawing/2017/model3d" xmlns:o="urn:schemas-microsoft-com:office:office" xmlns:r="http://schemas.openxmlformats.org/officeDocument/2006/relationships" xmlns:m="http://schemas.openxmlformats.org/officeDocument/2006/math" xmlns:v="urn:schemas-microsoft-com:vml" xmlns:wp14="http://schemas.microsoft.com/office/word/2010/wordprocessingDrawing" xmlns:wp="http://schemas.openxmlformats.org/drawingml/2006/wordprocessingDrawing" xmlns:w10="urn:schemas-microsoft-com:office:word" xmlns:w="http://schemas.openxmlformats.org/wordprocessingml/2006/main" xmlns:w14="http://schemas.microsoft.com/office/word/2010/wordml" xmlns:w15="http://schemas.microsoft.com/office/word/2012/wordml" xmlns:w16cid="http://schemas.microsoft.com/office/word/2016/wordml/cid" xmlns:w16se="http://schemas.microsoft.com/office/word/2015/wordml/symex" xmlns:wpg="http://schemas.microsoft.com/office/word/2010/wordprocessingGroup" xmlns:wpi="http://schemas.microsoft.com/office/word/2010/wordprocessingInk" xmlns:wne="http://schemas.microsoft.com/office/word/2006/wordml" xmlns:wps="http://schemas.microsoft.com/office/word/2010/wordprocessingShape" mc:Ignorable="w14 w15 w16se w16cid wp14">
+<w:document xmlns:wpc="http://schemas.microsoft.com/office/word/2010/wordprocessingCanvas" xmlns:cx="http://schemas.microsoft.com/office/drawing/2014/chartex" xmlns:mc="http://schemas.openxmlformats.org/markup-compatibility/2006" xmlns:o="urn:schemas-microsoft-com:office:office" xmlns:r="http://schemas.openxmlformats.org/officeDocument/2006/relationships" xmlns:m="http://schemas.openxmlformats.org/officeDocument/2006/math" xmlns:v="urn:schemas-microsoft-com:vml" xmlns:wp14="http://schemas.microsoft.com/office/word/2010/wordprocessingDrawing" xmlns:wp="http://schemas.openxmlformats.org/drawingml/2006/wordprocessingDrawing" xmlns:w10="urn:schemas-microsoft-com:office:word" xmlns:w="http://schemas.openxmlformats.org/wordprocessingml/2006/main" xmlns:w14="http://schemas.microsoft.com/office/word/2010/wordml" xmlns:w15="http://schemas.microsoft.com/office/word/2012/wordml" xmlns:w16se="http://schemas.microsoft.com/office/word/2015/wordml/symex" xmlns:wpg="http://schemas.microsoft.com/office/word/2010/wordprocessingGroup" xmlns:wpi="http://schemas.microsoft.com/office/word/2010/wordprocessingInk" xmlns:wne="http://schemas.microsoft.com/office/word/2006/wordml" xmlns:wps="http://schemas.microsoft.com/office/word/2010/wordprocessingShape" mc:Ignorable="w14 w15 w16se wp14">
   <w:body>
     <w:p>
       <w:pPr>
@@ -151,43 +151,7 @@
           <w:sz w:val="24"/>
           <w:szCs w:val="24"/>
         </w:rPr>
-        <w:t xml:space="preserve">Tem como foco tornar mais fácil e sistêmica a visão dos operadores de servidores que alocam </w:t>
-      </w:r>
-      <w:proofErr w:type="spellStart"/>
-      <w:r>
-        <w:rPr>
-          <w:rFonts w:ascii="Arial" w:hAnsi="Arial" w:cs="Arial"/>
-          <w:sz w:val="24"/>
-          <w:szCs w:val="24"/>
-        </w:rPr>
-        <w:t>stream</w:t>
-      </w:r>
-      <w:proofErr w:type="spellEnd"/>
-      <w:r>
-        <w:rPr>
-          <w:rFonts w:ascii="Arial" w:hAnsi="Arial" w:cs="Arial"/>
-          <w:sz w:val="24"/>
-          <w:szCs w:val="24"/>
-        </w:rPr>
-        <w:t xml:space="preserve"> de jogos e reduzir os prejuízos das plataformas de </w:t>
-      </w:r>
-      <w:proofErr w:type="spellStart"/>
-      <w:r>
-        <w:rPr>
-          <w:rFonts w:ascii="Arial" w:hAnsi="Arial" w:cs="Arial"/>
-          <w:sz w:val="24"/>
-          <w:szCs w:val="24"/>
-        </w:rPr>
-        <w:t>stream</w:t>
-      </w:r>
-      <w:proofErr w:type="spellEnd"/>
-      <w:r>
-        <w:rPr>
-          <w:rFonts w:ascii="Arial" w:hAnsi="Arial" w:cs="Arial"/>
-          <w:sz w:val="24"/>
-          <w:szCs w:val="24"/>
-        </w:rPr>
-        <w:t>.</w:t>
+        <w:t>Tem como foco tornar mais fácil e sistêmica a visão dos operadores de servidores que alocam stream de jogos e reduzir os prejuízos das plataformas de stream.</w:t>
       </w:r>
     </w:p>
     <w:p>
@@ -382,6 +346,182 @@
     </w:p>
     <w:p>
       <w:pPr>
+        <w:ind w:left="708"/>
+        <w:rPr>
+          <w:rFonts w:ascii="Arial" w:hAnsi="Arial" w:cs="Arial"/>
+          <w:sz w:val="24"/>
+          <w:szCs w:val="24"/>
+        </w:rPr>
+      </w:pPr>
+    </w:p>
+    <w:p>
+      <w:pPr>
+        <w:pStyle w:val="PargrafodaLista"/>
+        <w:numPr>
+          <w:ilvl w:val="0"/>
+          <w:numId w:val="15"/>
+        </w:numPr>
+        <w:rPr>
+          <w:rFonts w:ascii="Arial" w:hAnsi="Arial" w:cs="Arial"/>
+          <w:sz w:val="28"/>
+          <w:szCs w:val="28"/>
+        </w:rPr>
+      </w:pPr>
+      <w:r>
+        <w:rPr>
+          <w:rFonts w:ascii="Arial" w:hAnsi="Arial" w:cs="Arial"/>
+          <w:sz w:val="28"/>
+          <w:szCs w:val="28"/>
+        </w:rPr>
+        <w:t>Por que?</w:t>
+      </w:r>
+    </w:p>
+    <w:p>
+      <w:pPr>
+        <w:pStyle w:val="PargrafodaLista"/>
+        <w:numPr>
+          <w:ilvl w:val="0"/>
+          <w:numId w:val="16"/>
+        </w:numPr>
+        <w:rPr>
+          <w:rFonts w:ascii="Arial" w:hAnsi="Arial" w:cs="Arial"/>
+          <w:sz w:val="28"/>
+          <w:szCs w:val="28"/>
+        </w:rPr>
+      </w:pPr>
+      <w:r>
+        <w:rPr>
+          <w:rFonts w:ascii="Arial" w:hAnsi="Arial" w:cs="Arial"/>
+          <w:sz w:val="24"/>
+          <w:szCs w:val="28"/>
+        </w:rPr>
+        <w:t xml:space="preserve">As </w:t>
+      </w:r>
+      <w:proofErr w:type="spellStart"/>
+      <w:r>
+        <w:rPr>
+          <w:rFonts w:ascii="Arial" w:hAnsi="Arial" w:cs="Arial"/>
+          <w:sz w:val="24"/>
+          <w:szCs w:val="28"/>
+        </w:rPr>
+        <w:t>streams</w:t>
+      </w:r>
+      <w:proofErr w:type="spellEnd"/>
+      <w:r>
+        <w:rPr>
+          <w:rFonts w:ascii="Arial" w:hAnsi="Arial" w:cs="Arial"/>
+          <w:sz w:val="24"/>
+          <w:szCs w:val="28"/>
+        </w:rPr>
+        <w:t xml:space="preserve"> alocadas nos servidores são feitas por pessoas, que recebem doações dos telespectadores e também podem ser patrocinados. </w:t>
+      </w:r>
+    </w:p>
+    <w:p>
+      <w:pPr>
+        <w:pStyle w:val="PargrafodaLista"/>
+        <w:numPr>
+          <w:ilvl w:val="0"/>
+          <w:numId w:val="16"/>
+        </w:numPr>
+        <w:rPr>
+          <w:rFonts w:ascii="Arial" w:hAnsi="Arial" w:cs="Arial"/>
+          <w:sz w:val="28"/>
+          <w:szCs w:val="28"/>
+        </w:rPr>
+      </w:pPr>
+      <w:r>
+        <w:rPr>
+          <w:rFonts w:ascii="Arial" w:hAnsi="Arial" w:cs="Arial"/>
+          <w:sz w:val="24"/>
+          <w:szCs w:val="28"/>
+        </w:rPr>
+        <w:t xml:space="preserve">A plataforma ganha </w:t>
+      </w:r>
+      <w:bookmarkStart w:id="0" w:name="_GoBack"/>
+      <w:bookmarkEnd w:id="0"/>
+      <w:r>
+        <w:rPr>
+          <w:rFonts w:ascii="Arial" w:hAnsi="Arial" w:cs="Arial"/>
+          <w:sz w:val="24"/>
+          <w:szCs w:val="28"/>
+        </w:rPr>
+        <w:t xml:space="preserve">uma porcentagem em cima dessas doações e do </w:t>
+      </w:r>
+      <w:r>
+        <w:rPr>
+          <w:rFonts w:ascii="Arial" w:hAnsi="Arial" w:cs="Arial"/>
+          <w:sz w:val="24"/>
+          <w:szCs w:val="28"/>
+        </w:rPr>
+        <w:t>financiamento dos patrocinadores.</w:t>
+      </w:r>
+    </w:p>
+    <w:p>
+      <w:pPr>
+        <w:pStyle w:val="PargrafodaLista"/>
+        <w:numPr>
+          <w:ilvl w:val="0"/>
+          <w:numId w:val="16"/>
+        </w:numPr>
+        <w:rPr>
+          <w:rFonts w:ascii="Arial" w:hAnsi="Arial" w:cs="Arial"/>
+          <w:sz w:val="28"/>
+          <w:szCs w:val="28"/>
+        </w:rPr>
+      </w:pPr>
+      <w:r>
+        <w:rPr>
+          <w:rFonts w:ascii="Arial" w:hAnsi="Arial" w:cs="Arial"/>
+          <w:sz w:val="24"/>
+          <w:szCs w:val="28"/>
+        </w:rPr>
+        <w:t xml:space="preserve">Quando uma </w:t>
+      </w:r>
+      <w:proofErr w:type="spellStart"/>
+      <w:r>
+        <w:rPr>
+          <w:rFonts w:ascii="Arial" w:hAnsi="Arial" w:cs="Arial"/>
+          <w:sz w:val="24"/>
+          <w:szCs w:val="28"/>
+        </w:rPr>
+        <w:t>stream</w:t>
+      </w:r>
+      <w:proofErr w:type="spellEnd"/>
+      <w:r>
+        <w:rPr>
+          <w:rFonts w:ascii="Arial" w:hAnsi="Arial" w:cs="Arial"/>
+          <w:sz w:val="24"/>
+          <w:szCs w:val="28"/>
+        </w:rPr>
+        <w:t xml:space="preserve"> sofre uma queda, perde visualizações por parte dos telespectadores, acarretando em uma perda considerável de doações e de patrocínio.</w:t>
+      </w:r>
+    </w:p>
+    <w:p>
+      <w:pPr>
+        <w:pStyle w:val="PargrafodaLista"/>
+        <w:numPr>
+          <w:ilvl w:val="0"/>
+          <w:numId w:val="16"/>
+        </w:numPr>
+        <w:rPr>
+          <w:rFonts w:ascii="Arial" w:hAnsi="Arial" w:cs="Arial"/>
+          <w:sz w:val="28"/>
+          <w:szCs w:val="28"/>
+        </w:rPr>
+      </w:pPr>
+      <w:r>
+        <w:rPr>
+          <w:rFonts w:ascii="Arial" w:hAnsi="Arial" w:cs="Arial"/>
+          <w:sz w:val="24"/>
+          <w:szCs w:val="28"/>
+        </w:rPr>
+        <w:t>Essa perda causa um prejuízo à plataforma, pois é a sua principal fonte de receita.</w:t>
+      </w:r>
+    </w:p>
+    <w:p>
+      <w:pPr>
+        <w:pStyle w:val="PargrafodaLista"/>
+        <w:ind w:left="644"/>
         <w:rPr>
           <w:rFonts w:ascii="Arial" w:hAnsi="Arial" w:cs="Arial"/>
           <w:sz w:val="28"/>
@@ -1076,6 +1216,7 @@
           <w:sz w:val="24"/>
           <w:szCs w:val="28"/>
         </w:rPr>
+        <w:lastRenderedPageBreak/>
         <w:br w:type="page"/>
       </w:r>
     </w:p>
@@ -1469,8 +1610,6 @@
           <w:szCs w:val="28"/>
         </w:rPr>
       </w:pPr>
-      <w:bookmarkStart w:id="0" w:name="_GoBack"/>
-      <w:bookmarkEnd w:id="0"/>
     </w:p>
     <w:sectPr>
       <w:pgSz w:w="11906" w:h="16838"/>
@@ -1483,7 +1622,7 @@
 </file>
 
 <file path=word/numbering.xml><?xml version="1.0" encoding="utf-8"?>
-<w:numbering xmlns:wpc="http://schemas.microsoft.com/office/word/2010/wordprocessingCanvas" xmlns:cx="http://schemas.microsoft.com/office/drawing/2014/chartex" xmlns:cx1="http://schemas.microsoft.com/office/drawing/2015/9/8/chartex" xmlns:cx2="http://schemas.microsoft.com/office/drawing/2015/10/21/chartex" xmlns:cx3="http://schemas.microsoft.com/office/drawing/2016/5/9/chartex" xmlns:cx4="http://schemas.microsoft.com/office/drawing/2016/5/10/chartex" xmlns:cx5="http://schemas.microsoft.com/office/drawing/2016/5/11/chartex" xmlns:cx6="http://schemas.microsoft.com/office/drawing/2016/5/12/chartex" xmlns:cx7="http://schemas.microsoft.com/office/drawing/2016/5/13/chartex" xmlns:cx8="http://schemas.microsoft.com/office/drawing/2016/5/14/chartex" xmlns:mc="http://schemas.openxmlformats.org/markup-compatibility/2006" xmlns:aink="http://schemas.microsoft.com/office/drawing/2016/ink" xmlns:am3d="http://schemas.microsoft.com/office/drawing/2017/model3d" xmlns:o="urn:schemas-microsoft-com:office:office" xmlns:r="http://schemas.openxmlformats.org/officeDocument/2006/relationships" xmlns:m="http://schemas.openxmlformats.org/officeDocument/2006/math" xmlns:v="urn:schemas-microsoft-com:vml" xmlns:wp14="http://schemas.microsoft.com/office/word/2010/wordprocessingDrawing" xmlns:wp="http://schemas.openxmlformats.org/drawingml/2006/wordprocessingDrawing" xmlns:w10="urn:schemas-microsoft-com:office:word" xmlns:w="http://schemas.openxmlformats.org/wordprocessingml/2006/main" xmlns:w14="http://schemas.microsoft.com/office/word/2010/wordml" xmlns:w15="http://schemas.microsoft.com/office/word/2012/wordml" xmlns:w16cid="http://schemas.microsoft.com/office/word/2016/wordml/cid" xmlns:w16se="http://schemas.microsoft.com/office/word/2015/wordml/symex" xmlns:wpg="http://schemas.microsoft.com/office/word/2010/wordprocessingGroup" xmlns:wpi="http://schemas.microsoft.com/office/word/2010/wordprocessingInk" xmlns:wne="http://schemas.microsoft.com/office/word/2006/wordml" xmlns:wps="http://schemas.microsoft.com/office/word/2010/wordprocessingShape" mc:Ignorable="w14 w15 w16se w16cid wp14">
+<w:numbering xmlns:wpc="http://schemas.microsoft.com/office/word/2010/wordprocessingCanvas" xmlns:cx="http://schemas.microsoft.com/office/drawing/2014/chartex" xmlns:mc="http://schemas.openxmlformats.org/markup-compatibility/2006" xmlns:o="urn:schemas-microsoft-com:office:office" xmlns:r="http://schemas.openxmlformats.org/officeDocument/2006/relationships" xmlns:m="http://schemas.openxmlformats.org/officeDocument/2006/math" xmlns:v="urn:schemas-microsoft-com:vml" xmlns:wp14="http://schemas.microsoft.com/office/word/2010/wordprocessingDrawing" xmlns:wp="http://schemas.openxmlformats.org/drawingml/2006/wordprocessingDrawing" xmlns:w10="urn:schemas-microsoft-com:office:word" xmlns:w="http://schemas.openxmlformats.org/wordprocessingml/2006/main" xmlns:w14="http://schemas.microsoft.com/office/word/2010/wordml" xmlns:w15="http://schemas.microsoft.com/office/word/2012/wordml" xmlns:w16se="http://schemas.microsoft.com/office/word/2015/wordml/symex" xmlns:wpg="http://schemas.microsoft.com/office/word/2010/wordprocessingGroup" xmlns:wpi="http://schemas.microsoft.com/office/word/2010/wordprocessingInk" xmlns:wne="http://schemas.microsoft.com/office/word/2006/wordml" xmlns:wps="http://schemas.microsoft.com/office/word/2010/wordprocessingShape" mc:Ignorable="w14 w15 w16se wp14">
   <w:abstractNum w:abstractNumId="0" w15:restartNumberingAfterBreak="0">
     <w:nsid w:val="04031538"/>
     <w:multiLevelType w:val="hybridMultilevel"/>
@@ -1939,14 +2078,14 @@
   <w:abstractNum w:abstractNumId="4" w15:restartNumberingAfterBreak="0">
     <w:nsid w:val="2D33369D"/>
     <w:multiLevelType w:val="hybridMultilevel"/>
-    <w:tmpl w:val="ECBC6926"/>
+    <w:tmpl w:val="86F6052C"/>
     <w:lvl w:ilvl="0" w:tplc="0416000D">
       <w:start w:val="1"/>
       <w:numFmt w:val="bullet"/>
       <w:lvlText w:val=""/>
       <w:lvlJc w:val="left"/>
       <w:pPr>
-        <w:ind w:left="1440" w:hanging="360"/>
+        <w:ind w:left="1494" w:hanging="360"/>
       </w:pPr>
       <w:rPr>
         <w:rFonts w:ascii="Wingdings" w:hAnsi="Wingdings" w:hint="default"/>
@@ -2050,6 +2189,119 @@
     </w:lvl>
   </w:abstractNum>
   <w:abstractNum w:abstractNumId="5" w15:restartNumberingAfterBreak="0">
+    <w:nsid w:val="3360321A"/>
+    <w:multiLevelType w:val="hybridMultilevel"/>
+    <w:tmpl w:val="73AC2FE4"/>
+    <w:lvl w:ilvl="0" w:tplc="04160001">
+      <w:start w:val="1"/>
+      <w:numFmt w:val="bullet"/>
+      <w:lvlText w:val=""/>
+      <w:lvlJc w:val="left"/>
+      <w:pPr>
+        <w:ind w:left="644" w:hanging="360"/>
+      </w:pPr>
+      <w:rPr>
+        <w:rFonts w:ascii="Symbol" w:hAnsi="Symbol" w:hint="default"/>
+      </w:rPr>
+    </w:lvl>
+    <w:lvl w:ilvl="1" w:tplc="04160003" w:tentative="1">
+      <w:start w:val="1"/>
+      <w:numFmt w:val="bullet"/>
+      <w:lvlText w:val="o"/>
+      <w:lvlJc w:val="left"/>
+      <w:pPr>
+        <w:ind w:left="1364" w:hanging="360"/>
+      </w:pPr>
+      <w:rPr>
+        <w:rFonts w:ascii="Courier New" w:hAnsi="Courier New" w:cs="Courier New" w:hint="default"/>
+      </w:rPr>
+    </w:lvl>
+    <w:lvl w:ilvl="2" w:tplc="04160005" w:tentative="1">
+      <w:start w:val="1"/>
+      <w:numFmt w:val="bullet"/>
+      <w:lvlText w:val=""/>
+      <w:lvlJc w:val="left"/>
+      <w:pPr>
+        <w:ind w:left="2084" w:hanging="360"/>
+      </w:pPr>
+      <w:rPr>
+        <w:rFonts w:ascii="Wingdings" w:hAnsi="Wingdings" w:hint="default"/>
+      </w:rPr>
+    </w:lvl>
+    <w:lvl w:ilvl="3" w:tplc="04160001" w:tentative="1">
+      <w:start w:val="1"/>
+      <w:numFmt w:val="bullet"/>
+      <w:lvlText w:val=""/>
+      <w:lvlJc w:val="left"/>
+      <w:pPr>
+        <w:ind w:left="2804" w:hanging="360"/>
+      </w:pPr>
+      <w:rPr>
+        <w:rFonts w:ascii="Symbol" w:hAnsi="Symbol" w:hint="default"/>
+      </w:rPr>
+    </w:lvl>
+    <w:lvl w:ilvl="4" w:tplc="04160003" w:tentative="1">
+      <w:start w:val="1"/>
+      <w:numFmt w:val="bullet"/>
+      <w:lvlText w:val="o"/>
+      <w:lvlJc w:val="left"/>
+      <w:pPr>
+        <w:ind w:left="3524" w:hanging="360"/>
+      </w:pPr>
+      <w:rPr>
+        <w:rFonts w:ascii="Courier New" w:hAnsi="Courier New" w:cs="Courier New" w:hint="default"/>
+      </w:rPr>
+    </w:lvl>
+    <w:lvl w:ilvl="5" w:tplc="04160005" w:tentative="1">
+      <w:start w:val="1"/>
+      <w:numFmt w:val="bullet"/>
+      <w:lvlText w:val=""/>
+      <w:lvlJc w:val="left"/>
+      <w:pPr>
+        <w:ind w:left="4244" w:hanging="360"/>
+      </w:pPr>
+      <w:rPr>
+        <w:rFonts w:ascii="Wingdings" w:hAnsi="Wingdings" w:hint="default"/>
+      </w:rPr>
+    </w:lvl>
+    <w:lvl w:ilvl="6" w:tplc="04160001" w:tentative="1">
+      <w:start w:val="1"/>
+      <w:numFmt w:val="bullet"/>
+      <w:lvlText w:val=""/>
+      <w:lvlJc w:val="left"/>
+      <w:pPr>
+        <w:ind w:left="4964" w:hanging="360"/>
+      </w:pPr>
+      <w:rPr>
+        <w:rFonts w:ascii="Symbol" w:hAnsi="Symbol" w:hint="default"/>
+      </w:rPr>
+    </w:lvl>
+    <w:lvl w:ilvl="7" w:tplc="04160003" w:tentative="1">
+      <w:start w:val="1"/>
+      <w:numFmt w:val="bullet"/>
+      <w:lvlText w:val="o"/>
+      <w:lvlJc w:val="left"/>
+      <w:pPr>
+        <w:ind w:left="5684" w:hanging="360"/>
+      </w:pPr>
+      <w:rPr>
+        <w:rFonts w:ascii="Courier New" w:hAnsi="Courier New" w:cs="Courier New" w:hint="default"/>
+      </w:rPr>
+    </w:lvl>
+    <w:lvl w:ilvl="8" w:tplc="04160005" w:tentative="1">
+      <w:start w:val="1"/>
+      <w:numFmt w:val="bullet"/>
+      <w:lvlText w:val=""/>
+      <w:lvlJc w:val="left"/>
+      <w:pPr>
+        <w:ind w:left="6404" w:hanging="360"/>
+      </w:pPr>
+      <w:rPr>
+        <w:rFonts w:ascii="Wingdings" w:hAnsi="Wingdings" w:hint="default"/>
+      </w:rPr>
+    </w:lvl>
+  </w:abstractNum>
+  <w:abstractNum w:abstractNumId="6" w15:restartNumberingAfterBreak="0">
     <w:nsid w:val="3D83062D"/>
     <w:multiLevelType w:val="hybridMultilevel"/>
     <w:tmpl w:val="4D4CCD8A"/>
@@ -2162,7 +2414,233 @@
       </w:rPr>
     </w:lvl>
   </w:abstractNum>
-  <w:abstractNum w:abstractNumId="6" w15:restartNumberingAfterBreak="0">
+  <w:abstractNum w:abstractNumId="7" w15:restartNumberingAfterBreak="0">
+    <w:nsid w:val="40A71207"/>
+    <w:multiLevelType w:val="hybridMultilevel"/>
+    <w:tmpl w:val="AA423C5A"/>
+    <w:lvl w:ilvl="0" w:tplc="04160001">
+      <w:start w:val="1"/>
+      <w:numFmt w:val="bullet"/>
+      <w:lvlText w:val=""/>
+      <w:lvlJc w:val="left"/>
+      <w:pPr>
+        <w:ind w:left="2160" w:hanging="360"/>
+      </w:pPr>
+      <w:rPr>
+        <w:rFonts w:ascii="Symbol" w:hAnsi="Symbol" w:hint="default"/>
+      </w:rPr>
+    </w:lvl>
+    <w:lvl w:ilvl="1" w:tplc="04160003" w:tentative="1">
+      <w:start w:val="1"/>
+      <w:numFmt w:val="bullet"/>
+      <w:lvlText w:val="o"/>
+      <w:lvlJc w:val="left"/>
+      <w:pPr>
+        <w:ind w:left="2880" w:hanging="360"/>
+      </w:pPr>
+      <w:rPr>
+        <w:rFonts w:ascii="Courier New" w:hAnsi="Courier New" w:cs="Courier New" w:hint="default"/>
+      </w:rPr>
+    </w:lvl>
+    <w:lvl w:ilvl="2" w:tplc="04160005" w:tentative="1">
+      <w:start w:val="1"/>
+      <w:numFmt w:val="bullet"/>
+      <w:lvlText w:val=""/>
+      <w:lvlJc w:val="left"/>
+      <w:pPr>
+        <w:ind w:left="3600" w:hanging="360"/>
+      </w:pPr>
+      <w:rPr>
+        <w:rFonts w:ascii="Wingdings" w:hAnsi="Wingdings" w:hint="default"/>
+      </w:rPr>
+    </w:lvl>
+    <w:lvl w:ilvl="3" w:tplc="04160001" w:tentative="1">
+      <w:start w:val="1"/>
+      <w:numFmt w:val="bullet"/>
+      <w:lvlText w:val=""/>
+      <w:lvlJc w:val="left"/>
+      <w:pPr>
+        <w:ind w:left="4320" w:hanging="360"/>
+      </w:pPr>
+      <w:rPr>
+        <w:rFonts w:ascii="Symbol" w:hAnsi="Symbol" w:hint="default"/>
+      </w:rPr>
+    </w:lvl>
+    <w:lvl w:ilvl="4" w:tplc="04160003" w:tentative="1">
+      <w:start w:val="1"/>
+      <w:numFmt w:val="bullet"/>
+      <w:lvlText w:val="o"/>
+      <w:lvlJc w:val="left"/>
+      <w:pPr>
+        <w:ind w:left="5040" w:hanging="360"/>
+      </w:pPr>
+      <w:rPr>
+        <w:rFonts w:ascii="Courier New" w:hAnsi="Courier New" w:cs="Courier New" w:hint="default"/>
+      </w:rPr>
+    </w:lvl>
+    <w:lvl w:ilvl="5" w:tplc="04160005" w:tentative="1">
+      <w:start w:val="1"/>
+      <w:numFmt w:val="bullet"/>
+      <w:lvlText w:val=""/>
+      <w:lvlJc w:val="left"/>
+      <w:pPr>
+        <w:ind w:left="5760" w:hanging="360"/>
+      </w:pPr>
+      <w:rPr>
+        <w:rFonts w:ascii="Wingdings" w:hAnsi="Wingdings" w:hint="default"/>
+      </w:rPr>
+    </w:lvl>
+    <w:lvl w:ilvl="6" w:tplc="04160001" w:tentative="1">
+      <w:start w:val="1"/>
+      <w:numFmt w:val="bullet"/>
+      <w:lvlText w:val=""/>
+      <w:lvlJc w:val="left"/>
+      <w:pPr>
+        <w:ind w:left="6480" w:hanging="360"/>
+      </w:pPr>
+      <w:rPr>
+        <w:rFonts w:ascii="Symbol" w:hAnsi="Symbol" w:hint="default"/>
+      </w:rPr>
+    </w:lvl>
+    <w:lvl w:ilvl="7" w:tplc="04160003" w:tentative="1">
+      <w:start w:val="1"/>
+      <w:numFmt w:val="bullet"/>
+      <w:lvlText w:val="o"/>
+      <w:lvlJc w:val="left"/>
+      <w:pPr>
+        <w:ind w:left="7200" w:hanging="360"/>
+      </w:pPr>
+      <w:rPr>
+        <w:rFonts w:ascii="Courier New" w:hAnsi="Courier New" w:cs="Courier New" w:hint="default"/>
+      </w:rPr>
+    </w:lvl>
+    <w:lvl w:ilvl="8" w:tplc="04160005" w:tentative="1">
+      <w:start w:val="1"/>
+      <w:numFmt w:val="bullet"/>
+      <w:lvlText w:val=""/>
+      <w:lvlJc w:val="left"/>
+      <w:pPr>
+        <w:ind w:left="7920" w:hanging="360"/>
+      </w:pPr>
+      <w:rPr>
+        <w:rFonts w:ascii="Wingdings" w:hAnsi="Wingdings" w:hint="default"/>
+      </w:rPr>
+    </w:lvl>
+  </w:abstractNum>
+  <w:abstractNum w:abstractNumId="8" w15:restartNumberingAfterBreak="0">
+    <w:nsid w:val="4D707718"/>
+    <w:multiLevelType w:val="hybridMultilevel"/>
+    <w:tmpl w:val="3D067904"/>
+    <w:lvl w:ilvl="0" w:tplc="0416000D">
+      <w:start w:val="1"/>
+      <w:numFmt w:val="bullet"/>
+      <w:lvlText w:val=""/>
+      <w:lvlJc w:val="left"/>
+      <w:pPr>
+        <w:ind w:left="1494" w:hanging="360"/>
+      </w:pPr>
+      <w:rPr>
+        <w:rFonts w:ascii="Wingdings" w:hAnsi="Wingdings" w:hint="default"/>
+      </w:rPr>
+    </w:lvl>
+    <w:lvl w:ilvl="1" w:tplc="04160003" w:tentative="1">
+      <w:start w:val="1"/>
+      <w:numFmt w:val="bullet"/>
+      <w:lvlText w:val="o"/>
+      <w:lvlJc w:val="left"/>
+      <w:pPr>
+        <w:ind w:left="2214" w:hanging="360"/>
+      </w:pPr>
+      <w:rPr>
+        <w:rFonts w:ascii="Courier New" w:hAnsi="Courier New" w:cs="Courier New" w:hint="default"/>
+      </w:rPr>
+    </w:lvl>
+    <w:lvl w:ilvl="2" w:tplc="04160005" w:tentative="1">
+      <w:start w:val="1"/>
+      <w:numFmt w:val="bullet"/>
+      <w:lvlText w:val=""/>
+      <w:lvlJc w:val="left"/>
+      <w:pPr>
+        <w:ind w:left="2934" w:hanging="360"/>
+      </w:pPr>
+      <w:rPr>
+        <w:rFonts w:ascii="Wingdings" w:hAnsi="Wingdings" w:hint="default"/>
+      </w:rPr>
+    </w:lvl>
+    <w:lvl w:ilvl="3" w:tplc="04160001" w:tentative="1">
+      <w:start w:val="1"/>
+      <w:numFmt w:val="bullet"/>
+      <w:lvlText w:val=""/>
+      <w:lvlJc w:val="left"/>
+      <w:pPr>
+        <w:ind w:left="3654" w:hanging="360"/>
+      </w:pPr>
+      <w:rPr>
+        <w:rFonts w:ascii="Symbol" w:hAnsi="Symbol" w:hint="default"/>
+      </w:rPr>
+    </w:lvl>
+    <w:lvl w:ilvl="4" w:tplc="04160003" w:tentative="1">
+      <w:start w:val="1"/>
+      <w:numFmt w:val="bullet"/>
+      <w:lvlText w:val="o"/>
+      <w:lvlJc w:val="left"/>
+      <w:pPr>
+        <w:ind w:left="4374" w:hanging="360"/>
+      </w:pPr>
+      <w:rPr>
+        <w:rFonts w:ascii="Courier New" w:hAnsi="Courier New" w:cs="Courier New" w:hint="default"/>
+      </w:rPr>
+    </w:lvl>
+    <w:lvl w:ilvl="5" w:tplc="04160005" w:tentative="1">
+      <w:start w:val="1"/>
+      <w:numFmt w:val="bullet"/>
+      <w:lvlText w:val=""/>
+      <w:lvlJc w:val="left"/>
+      <w:pPr>
+        <w:ind w:left="5094" w:hanging="360"/>
+      </w:pPr>
+      <w:rPr>
+        <w:rFonts w:ascii="Wingdings" w:hAnsi="Wingdings" w:hint="default"/>
+      </w:rPr>
+    </w:lvl>
+    <w:lvl w:ilvl="6" w:tplc="04160001" w:tentative="1">
+      <w:start w:val="1"/>
+      <w:numFmt w:val="bullet"/>
+      <w:lvlText w:val=""/>
+      <w:lvlJc w:val="left"/>
+      <w:pPr>
+        <w:ind w:left="5814" w:hanging="360"/>
+      </w:pPr>
+      <w:rPr>
+        <w:rFonts w:ascii="Symbol" w:hAnsi="Symbol" w:hint="default"/>
+      </w:rPr>
+    </w:lvl>
+    <w:lvl w:ilvl="7" w:tplc="04160003" w:tentative="1">
+      <w:start w:val="1"/>
+      <w:numFmt w:val="bullet"/>
+      <w:lvlText w:val="o"/>
+      <w:lvlJc w:val="left"/>
+      <w:pPr>
+        <w:ind w:left="6534" w:hanging="360"/>
+      </w:pPr>
+      <w:rPr>
+        <w:rFonts w:ascii="Courier New" w:hAnsi="Courier New" w:cs="Courier New" w:hint="default"/>
+      </w:rPr>
+    </w:lvl>
+    <w:lvl w:ilvl="8" w:tplc="04160005" w:tentative="1">
+      <w:start w:val="1"/>
+      <w:numFmt w:val="bullet"/>
+      <w:lvlText w:val=""/>
+      <w:lvlJc w:val="left"/>
+      <w:pPr>
+        <w:ind w:left="7254" w:hanging="360"/>
+      </w:pPr>
+      <w:rPr>
+        <w:rFonts w:ascii="Wingdings" w:hAnsi="Wingdings" w:hint="default"/>
+      </w:rPr>
+    </w:lvl>
+  </w:abstractNum>
+  <w:abstractNum w:abstractNumId="9" w15:restartNumberingAfterBreak="0">
     <w:nsid w:val="649C125E"/>
     <w:multiLevelType w:val="hybridMultilevel"/>
     <w:tmpl w:val="98EE826C"/>
@@ -2275,7 +2753,7 @@
       </w:rPr>
     </w:lvl>
   </w:abstractNum>
-  <w:abstractNum w:abstractNumId="7" w15:restartNumberingAfterBreak="0">
+  <w:abstractNum w:abstractNumId="10" w15:restartNumberingAfterBreak="0">
     <w:nsid w:val="67865FA3"/>
     <w:multiLevelType w:val="hybridMultilevel"/>
     <w:tmpl w:val="578C2964"/>
@@ -2388,7 +2866,7 @@
       </w:rPr>
     </w:lvl>
   </w:abstractNum>
-  <w:abstractNum w:abstractNumId="8" w15:restartNumberingAfterBreak="0">
+  <w:abstractNum w:abstractNumId="11" w15:restartNumberingAfterBreak="0">
     <w:nsid w:val="689F60C1"/>
     <w:multiLevelType w:val="hybridMultilevel"/>
     <w:tmpl w:val="3B8CDAF6"/>
@@ -2501,7 +2979,7 @@
       </w:rPr>
     </w:lvl>
   </w:abstractNum>
-  <w:abstractNum w:abstractNumId="9" w15:restartNumberingAfterBreak="0">
+  <w:abstractNum w:abstractNumId="12" w15:restartNumberingAfterBreak="0">
     <w:nsid w:val="74386943"/>
     <w:multiLevelType w:val="hybridMultilevel"/>
     <w:tmpl w:val="20164990"/>
@@ -2614,7 +3092,7 @@
       </w:rPr>
     </w:lvl>
   </w:abstractNum>
-  <w:abstractNum w:abstractNumId="10" w15:restartNumberingAfterBreak="0">
+  <w:abstractNum w:abstractNumId="13" w15:restartNumberingAfterBreak="0">
     <w:nsid w:val="75494FA5"/>
     <w:multiLevelType w:val="hybridMultilevel"/>
     <w:tmpl w:val="7EC236C4"/>
@@ -2727,7 +3205,120 @@
       </w:rPr>
     </w:lvl>
   </w:abstractNum>
-  <w:abstractNum w:abstractNumId="11" w15:restartNumberingAfterBreak="0">
+  <w:abstractNum w:abstractNumId="14" w15:restartNumberingAfterBreak="0">
+    <w:nsid w:val="75E53614"/>
+    <w:multiLevelType w:val="hybridMultilevel"/>
+    <w:tmpl w:val="9B4E94E8"/>
+    <w:lvl w:ilvl="0" w:tplc="04160001">
+      <w:start w:val="1"/>
+      <w:numFmt w:val="bullet"/>
+      <w:lvlText w:val=""/>
+      <w:lvlJc w:val="left"/>
+      <w:pPr>
+        <w:ind w:left="720" w:hanging="360"/>
+      </w:pPr>
+      <w:rPr>
+        <w:rFonts w:ascii="Symbol" w:hAnsi="Symbol" w:hint="default"/>
+      </w:rPr>
+    </w:lvl>
+    <w:lvl w:ilvl="1" w:tplc="04160003" w:tentative="1">
+      <w:start w:val="1"/>
+      <w:numFmt w:val="bullet"/>
+      <w:lvlText w:val="o"/>
+      <w:lvlJc w:val="left"/>
+      <w:pPr>
+        <w:ind w:left="1440" w:hanging="360"/>
+      </w:pPr>
+      <w:rPr>
+        <w:rFonts w:ascii="Courier New" w:hAnsi="Courier New" w:cs="Courier New" w:hint="default"/>
+      </w:rPr>
+    </w:lvl>
+    <w:lvl w:ilvl="2" w:tplc="04160005" w:tentative="1">
+      <w:start w:val="1"/>
+      <w:numFmt w:val="bullet"/>
+      <w:lvlText w:val=""/>
+      <w:lvlJc w:val="left"/>
+      <w:pPr>
+        <w:ind w:left="2160" w:hanging="360"/>
+      </w:pPr>
+      <w:rPr>
+        <w:rFonts w:ascii="Wingdings" w:hAnsi="Wingdings" w:hint="default"/>
+      </w:rPr>
+    </w:lvl>
+    <w:lvl w:ilvl="3" w:tplc="04160001" w:tentative="1">
+      <w:start w:val="1"/>
+      <w:numFmt w:val="bullet"/>
+      <w:lvlText w:val=""/>
+      <w:lvlJc w:val="left"/>
+      <w:pPr>
+        <w:ind w:left="2880" w:hanging="360"/>
+      </w:pPr>
+      <w:rPr>
+        <w:rFonts w:ascii="Symbol" w:hAnsi="Symbol" w:hint="default"/>
+      </w:rPr>
+    </w:lvl>
+    <w:lvl w:ilvl="4" w:tplc="04160003" w:tentative="1">
+      <w:start w:val="1"/>
+      <w:numFmt w:val="bullet"/>
+      <w:lvlText w:val="o"/>
+      <w:lvlJc w:val="left"/>
+      <w:pPr>
+        <w:ind w:left="3600" w:hanging="360"/>
+      </w:pPr>
+      <w:rPr>
+        <w:rFonts w:ascii="Courier New" w:hAnsi="Courier New" w:cs="Courier New" w:hint="default"/>
+      </w:rPr>
+    </w:lvl>
+    <w:lvl w:ilvl="5" w:tplc="04160005" w:tentative="1">
+      <w:start w:val="1"/>
+      <w:numFmt w:val="bullet"/>
+      <w:lvlText w:val=""/>
+      <w:lvlJc w:val="left"/>
+      <w:pPr>
+        <w:ind w:left="4320" w:hanging="360"/>
+      </w:pPr>
+      <w:rPr>
+        <w:rFonts w:ascii="Wingdings" w:hAnsi="Wingdings" w:hint="default"/>
+      </w:rPr>
+    </w:lvl>
+    <w:lvl w:ilvl="6" w:tplc="04160001" w:tentative="1">
+      <w:start w:val="1"/>
+      <w:numFmt w:val="bullet"/>
+      <w:lvlText w:val=""/>
+      <w:lvlJc w:val="left"/>
+      <w:pPr>
+        <w:ind w:left="5040" w:hanging="360"/>
+      </w:pPr>
+      <w:rPr>
+        <w:rFonts w:ascii="Symbol" w:hAnsi="Symbol" w:hint="default"/>
+      </w:rPr>
+    </w:lvl>
+    <w:lvl w:ilvl="7" w:tplc="04160003" w:tentative="1">
+      <w:start w:val="1"/>
+      <w:numFmt w:val="bullet"/>
+      <w:lvlText w:val="o"/>
+      <w:lvlJc w:val="left"/>
+      <w:pPr>
+        <w:ind w:left="5760" w:hanging="360"/>
+      </w:pPr>
+      <w:rPr>
+        <w:rFonts w:ascii="Courier New" w:hAnsi="Courier New" w:cs="Courier New" w:hint="default"/>
+      </w:rPr>
+    </w:lvl>
+    <w:lvl w:ilvl="8" w:tplc="04160005" w:tentative="1">
+      <w:start w:val="1"/>
+      <w:numFmt w:val="bullet"/>
+      <w:lvlText w:val=""/>
+      <w:lvlJc w:val="left"/>
+      <w:pPr>
+        <w:ind w:left="6480" w:hanging="360"/>
+      </w:pPr>
+      <w:rPr>
+        <w:rFonts w:ascii="Wingdings" w:hAnsi="Wingdings" w:hint="default"/>
+      </w:rPr>
+    </w:lvl>
+  </w:abstractNum>
+  <w:abstractNum w:abstractNumId="15" w15:restartNumberingAfterBreak="0">
     <w:nsid w:val="7A1E2E6D"/>
     <w:multiLevelType w:val="hybridMultilevel"/>
     <w:tmpl w:val="2932D09C"/>
@@ -2847,10 +3438,10 @@
     <w:abstractNumId w:val="3"/>
   </w:num>
   <w:num w:numId="3">
-    <w:abstractNumId w:val="6"/>
+    <w:abstractNumId w:val="9"/>
   </w:num>
   <w:num w:numId="4">
-    <w:abstractNumId w:val="8"/>
+    <w:abstractNumId w:val="11"/>
   </w:num>
   <w:num w:numId="5">
     <w:abstractNumId w:val="0"/>
@@ -2859,28 +3450,40 @@
     <w:abstractNumId w:val="4"/>
   </w:num>
   <w:num w:numId="7">
-    <w:abstractNumId w:val="11"/>
+    <w:abstractNumId w:val="15"/>
   </w:num>
   <w:num w:numId="8">
+    <w:abstractNumId w:val="13"/>
+  </w:num>
+  <w:num w:numId="9">
     <w:abstractNumId w:val="10"/>
   </w:num>
-  <w:num w:numId="9">
-    <w:abstractNumId w:val="7"/>
-  </w:num>
   <w:num w:numId="10">
-    <w:abstractNumId w:val="9"/>
+    <w:abstractNumId w:val="12"/>
   </w:num>
   <w:num w:numId="11">
-    <w:abstractNumId w:val="5"/>
+    <w:abstractNumId w:val="6"/>
   </w:num>
   <w:num w:numId="12">
     <w:abstractNumId w:val="2"/>
+  </w:num>
+  <w:num w:numId="13">
+    <w:abstractNumId w:val="7"/>
+  </w:num>
+  <w:num w:numId="14">
+    <w:abstractNumId w:val="14"/>
+  </w:num>
+  <w:num w:numId="15">
+    <w:abstractNumId w:val="8"/>
+  </w:num>
+  <w:num w:numId="16">
+    <w:abstractNumId w:val="5"/>
   </w:num>
 </w:numbering>
 </file>
 
 <file path=word/styles.xml><?xml version="1.0" encoding="utf-8"?>
-<w:styles xmlns:mc="http://schemas.openxmlformats.org/markup-compatibility/2006" xmlns:r="http://schemas.openxmlformats.org/officeDocument/2006/relationships" xmlns:w="http://schemas.openxmlformats.org/wordprocessingml/2006/main" xmlns:w14="http://schemas.microsoft.com/office/word/2010/wordml" xmlns:w15="http://schemas.microsoft.com/office/word/2012/wordml" xmlns:w16cid="http://schemas.microsoft.com/office/word/2016/wordml/cid" xmlns:w16se="http://schemas.microsoft.com/office/word/2015/wordml/symex" mc:Ignorable="w14 w15 w16se w16cid">
+<w:styles xmlns:mc="http://schemas.openxmlformats.org/markup-compatibility/2006" xmlns:r="http://schemas.openxmlformats.org/officeDocument/2006/relationships" xmlns:w="http://schemas.openxmlformats.org/wordprocessingml/2006/main" xmlns:w14="http://schemas.microsoft.com/office/word/2010/wordml" xmlns:w15="http://schemas.microsoft.com/office/word/2012/wordml" xmlns:w16se="http://schemas.microsoft.com/office/word/2015/wordml/symex" mc:Ignorable="w14 w15 w16se">
   <w:docDefaults>
     <w:rPrDefault>
       <w:rPr>
@@ -2896,7 +3499,7 @@
       </w:pPr>
     </w:pPrDefault>
   </w:docDefaults>
-  <w:latentStyles w:defLockedState="0" w:defUIPriority="99" w:defSemiHidden="0" w:defUnhideWhenUsed="0" w:defQFormat="0" w:count="375">
+  <w:latentStyles w:defLockedState="0" w:defUIPriority="99" w:defSemiHidden="0" w:defUnhideWhenUsed="0" w:defQFormat="0" w:count="371">
     <w:lsdException w:name="Normal" w:uiPriority="0" w:qFormat="1"/>
     <w:lsdException w:name="heading 1" w:uiPriority="9" w:qFormat="1"/>
     <w:lsdException w:name="heading 2" w:semiHidden="1" w:uiPriority="9" w:unhideWhenUsed="1" w:qFormat="1"/>
@@ -3002,6 +3605,7 @@
     <w:lsdException w:name="HTML Sample" w:semiHidden="1" w:unhideWhenUsed="1"/>
     <w:lsdException w:name="HTML Typewriter" w:semiHidden="1" w:unhideWhenUsed="1"/>
     <w:lsdException w:name="HTML Variable" w:semiHidden="1" w:unhideWhenUsed="1"/>
+    <w:lsdException w:name="Normal Table" w:semiHidden="1" w:unhideWhenUsed="1"/>
     <w:lsdException w:name="annotation subject" w:semiHidden="1" w:unhideWhenUsed="1"/>
     <w:lsdException w:name="No List" w:semiHidden="1" w:unhideWhenUsed="1"/>
     <w:lsdException w:name="Outline List 1" w:semiHidden="1" w:unhideWhenUsed="1"/>
@@ -3045,8 +3649,10 @@
     <w:lsdException w:name="Table Elegant" w:semiHidden="1" w:unhideWhenUsed="1"/>
     <w:lsdException w:name="Table Professional" w:semiHidden="1" w:unhideWhenUsed="1"/>
     <w:lsdException w:name="Table Subtle 1" w:semiHidden="1" w:unhideWhenUsed="1"/>
+    <w:lsdException w:name="Table Subtle 2" w:semiHidden="1" w:unhideWhenUsed="1"/>
     <w:lsdException w:name="Table Web 1" w:semiHidden="1" w:unhideWhenUsed="1"/>
     <w:lsdException w:name="Table Web 2" w:semiHidden="1" w:unhideWhenUsed="1"/>
+    <w:lsdException w:name="Table Web 3" w:semiHidden="1" w:unhideWhenUsed="1"/>
     <w:lsdException w:name="Balloon Text" w:semiHidden="1" w:unhideWhenUsed="1"/>
     <w:lsdException w:name="Table Grid" w:uiPriority="39"/>
     <w:lsdException w:name="Table Theme" w:semiHidden="1" w:unhideWhenUsed="1"/>
@@ -3265,10 +3871,6 @@
     <w:lsdException w:name="List Table 5 Dark Accent 6" w:uiPriority="50"/>
     <w:lsdException w:name="List Table 6 Colorful Accent 6" w:uiPriority="51"/>
     <w:lsdException w:name="List Table 7 Colorful Accent 6" w:uiPriority="52"/>
-    <w:lsdException w:name="Mention" w:semiHidden="1" w:unhideWhenUsed="1"/>
-    <w:lsdException w:name="Smart Hyperlink" w:semiHidden="1" w:unhideWhenUsed="1"/>
-    <w:lsdException w:name="Hashtag" w:semiHidden="1" w:unhideWhenUsed="1"/>
-    <w:lsdException w:name="Unresolved Mention" w:semiHidden="1" w:unhideWhenUsed="1"/>
   </w:latentStyles>
   <w:style w:type="paragraph" w:default="1" w:styleId="Normal">
     <w:name w:val="Normal"/>

</xml_diff>